<commit_message>
finished tutorial and added a few words
</commit_message>
<xml_diff>
--- a/Tutorial for Spatial Voronoi.docx
+++ b/Tutorial for Spatial Voronoi.docx
@@ -75,9 +75,6 @@
     <w:p>
       <w:pPr>
         <w:ind w:left="720"/>
-        <w:rPr>
-          <w:rFonts w:hint="eastAsia"/>
-        </w:rPr>
       </w:pPr>
       <w:r>
         <w:t xml:space="preserve">This is a Python Script-based tool to analysis the spatial distribution of international aid projects by Voronoi Analysis, based on the level 1 data of AidData. </w:t>
@@ -86,17 +83,11 @@
     <w:p>
       <w:pPr>
         <w:ind w:left="720"/>
-        <w:rPr>
-          <w:rFonts w:hint="eastAsia"/>
-        </w:rPr>
       </w:pPr>
     </w:p>
     <w:p>
       <w:pPr>
         <w:ind w:left="720"/>
-        <w:rPr>
-          <w:rFonts w:hint="eastAsia"/>
-        </w:rPr>
       </w:pPr>
       <w:r>
         <w:rPr>
@@ -113,7 +104,6 @@
           <w:numId w:val="5"/>
         </w:numPr>
         <w:rPr>
-          <w:rFonts w:hint="eastAsia"/>
           <w:b/>
         </w:rPr>
       </w:pPr>
@@ -152,7 +142,6 @@
           <w:numId w:val="5"/>
         </w:numPr>
         <w:rPr>
-          <w:rFonts w:hint="eastAsia"/>
           <w:b/>
         </w:rPr>
       </w:pPr>
@@ -167,9 +156,6 @@
       <w:pPr>
         <w:pStyle w:val="ListParagraph"/>
         <w:ind w:left="1440"/>
-        <w:rPr>
-          <w:rFonts w:hint="eastAsia"/>
-        </w:rPr>
       </w:pPr>
       <w:r>
         <w:rPr>
@@ -280,7 +266,6 @@
           <w:numId w:val="5"/>
         </w:numPr>
         <w:rPr>
-          <w:rFonts w:hint="eastAsia"/>
           <w:b/>
         </w:rPr>
       </w:pPr>
@@ -349,9 +334,6 @@
       <w:pPr>
         <w:pStyle w:val="ListParagraph"/>
         <w:ind w:left="1440"/>
-        <w:rPr>
-          <w:rFonts w:hint="eastAsia"/>
-        </w:rPr>
       </w:pPr>
     </w:p>
     <w:p/>
@@ -515,6 +497,7 @@
       <w:pPr>
         <w:ind w:left="720"/>
         <w:rPr>
+          <w:rFonts w:hint="eastAsia"/>
           <w:color w:val="000000" w:themeColor="text1"/>
         </w:rPr>
       </w:pPr>
@@ -595,6 +578,22 @@
           <w:color w:val="000000" w:themeColor="text1"/>
         </w:rPr>
         <w:t>can also be narrowed by filters.</w:t>
+      </w:r>
+      <w:r>
+        <w:rPr>
+          <w:rFonts w:hint="eastAsia"/>
+          <w:color w:val="000000" w:themeColor="text1"/>
+        </w:rPr>
+        <w:t xml:space="preserve"> </w:t>
+      </w:r>
+      <w:bookmarkStart w:id="2" w:name="_GoBack"/>
+      <w:bookmarkEnd w:id="2"/>
+      <w:r>
+        <w:rPr>
+          <w:rFonts w:hint="eastAsia"/>
+          <w:color w:val="000000" w:themeColor="text1"/>
+        </w:rPr>
+        <w:t>Only this mode has map output, since only this mode is specific enough to design meaningful maps, and the first two modes are too flexible for meanings.</w:t>
       </w:r>
     </w:p>
     <w:p>
@@ -673,13 +672,7 @@
         <w:rPr>
           <w:rFonts w:hint="eastAsia"/>
         </w:rPr>
-        <w:t>shapefile of administra</w:t>
-      </w:r>
-      <w:r>
-        <w:rPr>
-          <w:rFonts w:hint="eastAsia"/>
-        </w:rPr>
-        <w:t xml:space="preserve">tive level 0 of the </w:t>
+        <w:t xml:space="preserve">shapefile of administrative level 0 of the </w:t>
       </w:r>
       <w:r>
         <w:t>correspondent region. Their fullpath should be inputted in input configuration file of this tool.</w:t>
@@ -1206,11 +1199,6 @@
       </w:r>
     </w:p>
     <w:p>
-      <w:pPr>
-        <w:rPr>
-          <w:rFonts w:hint="eastAsia"/>
-        </w:rPr>
-      </w:pPr>
       <w:r>
         <w:rPr>
           <w:rFonts w:hint="eastAsia"/>
@@ -1223,9 +1211,6 @@
     <w:p>
       <w:pPr>
         <w:pStyle w:val="Heading1"/>
-        <w:rPr>
-          <w:rFonts w:hint="eastAsia"/>
-        </w:rPr>
       </w:pPr>
       <w:r>
         <w:rPr>
@@ -1241,9 +1226,6 @@
           <w:ilvl w:val="0"/>
           <w:numId w:val="6"/>
         </w:numPr>
-        <w:rPr>
-          <w:rFonts w:hint="eastAsia"/>
-        </w:rPr>
       </w:pPr>
       <w:r>
         <w:t>C</w:t>
@@ -1271,9 +1253,6 @@
           <w:ilvl w:val="0"/>
           <w:numId w:val="6"/>
         </w:numPr>
-        <w:rPr>
-          <w:rFonts w:hint="eastAsia"/>
-        </w:rPr>
       </w:pPr>
       <w:r>
         <w:rPr>
@@ -1289,9 +1268,6 @@
           <w:ilvl w:val="0"/>
           <w:numId w:val="6"/>
         </w:numPr>
-        <w:rPr>
-          <w:rFonts w:hint="eastAsia"/>
-        </w:rPr>
       </w:pPr>
       <w:r>
         <w:t>S</w:t>
@@ -1302,8 +1278,6 @@
         </w:rPr>
         <w:t>pecify input parameters in input Python script, change configuration csv file if needed.</w:t>
       </w:r>
-      <w:bookmarkStart w:id="2" w:name="_GoBack"/>
-      <w:bookmarkEnd w:id="2"/>
     </w:p>
     <w:p>
       <w:pPr>
@@ -1312,9 +1286,6 @@
           <w:ilvl w:val="0"/>
           <w:numId w:val="6"/>
         </w:numPr>
-        <w:rPr>
-          <w:rFonts w:hint="eastAsia"/>
-        </w:rPr>
       </w:pPr>
       <w:r>
         <w:t>R</w:t>

</xml_diff>